<commit_message>
update Quy tac dat ten and database du kien
</commit_message>
<xml_diff>
--- a/DATABASE DỰ KIẾN.docx
+++ b/DATABASE DỰ KIẾN.docx
@@ -327,622 +327,6 @@
     </w:p>
     <w:p>
       <w:pPr>
-        <w:pStyle w:val="ListParagraph"/>
-        <w:numPr>
-          <w:ilvl w:val="0"/>
-          <w:numId w:val="1"/>
-        </w:numPr>
-        <w:rPr>
-          <w:sz w:val="24"/>
-          <w:szCs w:val="24"/>
-        </w:rPr>
-      </w:pPr>
-      <w:r>
-        <w:rPr>
-          <w:b/>
-          <w:bCs/>
-          <w:sz w:val="24"/>
-          <w:szCs w:val="24"/>
-        </w:rPr>
-        <w:t>CHUQUAN</w:t>
-      </w:r>
-      <w:r>
-        <w:rPr>
-          <w:sz w:val="24"/>
-          <w:szCs w:val="24"/>
-        </w:rPr>
-        <w:t>(</w:t>
-      </w:r>
-      <w:r>
-        <w:rPr>
-          <w:sz w:val="24"/>
-          <w:szCs w:val="24"/>
-          <w:u w:val="single"/>
-        </w:rPr>
-        <w:t>USERNAME</w:t>
-      </w:r>
-      <w:r>
-        <w:rPr>
-          <w:sz w:val="24"/>
-          <w:szCs w:val="24"/>
-        </w:rPr>
-        <w:t>,  PASSWORD, TEN, SDT)</w:t>
-      </w:r>
-    </w:p>
-    <w:p>
-      <w:pPr>
-        <w:pStyle w:val="ListParagraph"/>
-        <w:numPr>
-          <w:ilvl w:val="0"/>
-          <w:numId w:val="1"/>
-        </w:numPr>
-        <w:rPr>
-          <w:sz w:val="24"/>
-          <w:szCs w:val="24"/>
-        </w:rPr>
-      </w:pPr>
-      <w:r>
-        <w:rPr>
-          <w:b/>
-          <w:bCs/>
-          <w:sz w:val="24"/>
-          <w:szCs w:val="24"/>
-        </w:rPr>
-        <w:t>QUAN</w:t>
-      </w:r>
-      <w:r>
-        <w:rPr>
-          <w:sz w:val="24"/>
-          <w:szCs w:val="24"/>
-        </w:rPr>
-        <w:t>(TEN</w:t>
-      </w:r>
-      <w:r>
-        <w:rPr>
-          <w:sz w:val="24"/>
-          <w:szCs w:val="24"/>
-        </w:rPr>
-        <w:t>QUAN</w:t>
-      </w:r>
-      <w:r>
-        <w:rPr>
-          <w:sz w:val="24"/>
-          <w:szCs w:val="24"/>
-        </w:rPr>
-        <w:t>, SDT, DIACHI, SLOGAN, SINHNHAT</w:t>
-      </w:r>
-      <w:r>
-        <w:rPr>
-          <w:sz w:val="24"/>
-          <w:szCs w:val="24"/>
-        </w:rPr>
-        <w:t xml:space="preserve">, </w:t>
-      </w:r>
-      <w:r>
-        <w:rPr>
-          <w:sz w:val="24"/>
-          <w:szCs w:val="24"/>
-        </w:rPr>
-        <w:t>SLNV, LOINHACNHO</w:t>
-      </w:r>
-      <w:r>
-        <w:rPr>
-          <w:sz w:val="24"/>
-          <w:szCs w:val="24"/>
-        </w:rPr>
-        <w:t xml:space="preserve">, </w:t>
-      </w:r>
-      <w:r>
-        <w:rPr>
-          <w:iCs/>
-        </w:rPr>
-        <w:t>LOICHUC</w:t>
-      </w:r>
-      <w:r>
-        <w:rPr>
-          <w:sz w:val="24"/>
-          <w:szCs w:val="24"/>
-        </w:rPr>
-        <w:t>)</w:t>
-      </w:r>
-    </w:p>
-    <w:p>
-      <w:pPr>
-        <w:pStyle w:val="ListParagraph"/>
-        <w:numPr>
-          <w:ilvl w:val="0"/>
-          <w:numId w:val="1"/>
-        </w:numPr>
-        <w:rPr>
-          <w:sz w:val="24"/>
-          <w:szCs w:val="24"/>
-        </w:rPr>
-      </w:pPr>
-      <w:r>
-        <w:rPr>
-          <w:b/>
-          <w:bCs/>
-          <w:sz w:val="24"/>
-          <w:szCs w:val="24"/>
-        </w:rPr>
-        <w:t>ACCOUNT</w:t>
-      </w:r>
-      <w:r>
-        <w:rPr>
-          <w:sz w:val="24"/>
-          <w:szCs w:val="24"/>
-        </w:rPr>
-        <w:t>(</w:t>
-      </w:r>
-      <w:r>
-        <w:rPr>
-          <w:i/>
-          <w:iCs/>
-          <w:sz w:val="24"/>
-          <w:szCs w:val="24"/>
-        </w:rPr>
-        <w:t>NHANVIEN.USERNAME, NHANVIEN.PASSWORD, NHANVIEN.ID</w:t>
-      </w:r>
-      <w:r>
-        <w:rPr>
-          <w:sz w:val="24"/>
-          <w:szCs w:val="24"/>
-        </w:rPr>
-        <w:t>)</w:t>
-      </w:r>
-    </w:p>
-    <w:p>
-      <w:pPr>
-        <w:pStyle w:val="ListParagraph"/>
-        <w:numPr>
-          <w:ilvl w:val="0"/>
-          <w:numId w:val="1"/>
-        </w:numPr>
-        <w:rPr>
-          <w:sz w:val="24"/>
-          <w:szCs w:val="24"/>
-        </w:rPr>
-      </w:pPr>
-      <w:r>
-        <w:rPr>
-          <w:b/>
-          <w:bCs/>
-          <w:sz w:val="24"/>
-          <w:szCs w:val="24"/>
-        </w:rPr>
-        <w:t>NHANVIEN</w:t>
-      </w:r>
-      <w:r>
-        <w:rPr>
-          <w:sz w:val="24"/>
-          <w:szCs w:val="24"/>
-        </w:rPr>
-        <w:t>(</w:t>
-      </w:r>
-      <w:r>
-        <w:rPr>
-          <w:sz w:val="24"/>
-          <w:szCs w:val="24"/>
-          <w:u w:val="single"/>
-        </w:rPr>
-        <w:t>ID</w:t>
-      </w:r>
-      <w:r>
-        <w:rPr>
-          <w:sz w:val="24"/>
-          <w:szCs w:val="24"/>
-        </w:rPr>
-        <w:t xml:space="preserve">, </w:t>
-      </w:r>
-      <w:r>
-        <w:rPr>
-          <w:sz w:val="24"/>
-          <w:szCs w:val="24"/>
-        </w:rPr>
-        <w:t xml:space="preserve">USERNAME, </w:t>
-      </w:r>
-      <w:r>
-        <w:rPr>
-          <w:sz w:val="24"/>
-          <w:szCs w:val="24"/>
-        </w:rPr>
-        <w:t>PASSWORD, TEN, GIOITINH, DIACHI, CMND, SDT, NGAYVL, LUONG, CHUCVU)</w:t>
-      </w:r>
-    </w:p>
-    <w:p>
-      <w:pPr>
-        <w:pStyle w:val="ListParagraph"/>
-        <w:numPr>
-          <w:ilvl w:val="0"/>
-          <w:numId w:val="1"/>
-        </w:numPr>
-        <w:rPr>
-          <w:i/>
-          <w:iCs/>
-        </w:rPr>
-      </w:pPr>
-      <w:r>
-        <w:rPr>
-          <w:b/>
-          <w:bCs/>
-        </w:rPr>
-        <w:t>CHITIETMON(</w:t>
-      </w:r>
-      <w:r>
-        <w:rPr>
-          <w:i/>
-          <w:iCs/>
-        </w:rPr>
-        <w:t>MON.ID</w:t>
-      </w:r>
-      <w:r>
-        <w:rPr>
-          <w:i/>
-          <w:iCs/>
-        </w:rPr>
-        <w:t xml:space="preserve">, </w:t>
-      </w:r>
-      <w:r>
-        <w:t>SIZE, GIA)</w:t>
-      </w:r>
-    </w:p>
-    <w:p>
-      <w:pPr>
-        <w:pStyle w:val="ListParagraph"/>
-        <w:numPr>
-          <w:ilvl w:val="0"/>
-          <w:numId w:val="1"/>
-        </w:numPr>
-        <w:rPr>
-          <w:sz w:val="24"/>
-          <w:szCs w:val="24"/>
-        </w:rPr>
-      </w:pPr>
-      <w:r>
-        <w:rPr>
-          <w:b/>
-          <w:bCs/>
-          <w:sz w:val="24"/>
-          <w:szCs w:val="24"/>
-        </w:rPr>
-        <w:t>MON(</w:t>
-      </w:r>
-      <w:r>
-        <w:rPr>
-          <w:sz w:val="24"/>
-          <w:szCs w:val="24"/>
-          <w:u w:val="single"/>
-        </w:rPr>
-        <w:t>ID</w:t>
-      </w:r>
-      <w:r>
-        <w:rPr>
-          <w:sz w:val="24"/>
-          <w:szCs w:val="24"/>
-        </w:rPr>
-        <w:t>, TENMON</w:t>
-      </w:r>
-      <w:r>
-        <w:rPr>
-          <w:i/>
-          <w:iCs/>
-          <w:sz w:val="24"/>
-          <w:szCs w:val="24"/>
-        </w:rPr>
-        <w:t xml:space="preserve">, </w:t>
-      </w:r>
-      <w:r>
-        <w:rPr>
-          <w:sz w:val="24"/>
-          <w:szCs w:val="24"/>
-        </w:rPr>
-        <w:t>DVT, NUOCSX, SOLANPHUCVU</w:t>
-      </w:r>
-      <w:r>
-        <w:rPr>
-          <w:sz w:val="24"/>
-          <w:szCs w:val="24"/>
-        </w:rPr>
-        <w:t>)</w:t>
-      </w:r>
-    </w:p>
-    <w:p>
-      <w:pPr>
-        <w:pStyle w:val="ListParagraph"/>
-        <w:numPr>
-          <w:ilvl w:val="0"/>
-          <w:numId w:val="1"/>
-        </w:numPr>
-        <w:rPr>
-          <w:i/>
-          <w:iCs/>
-          <w:sz w:val="24"/>
-          <w:szCs w:val="24"/>
-        </w:rPr>
-      </w:pPr>
-      <w:r>
-        <w:rPr>
-          <w:b/>
-          <w:bCs/>
-          <w:sz w:val="24"/>
-          <w:szCs w:val="24"/>
-        </w:rPr>
-        <w:t>HOADON(</w:t>
-      </w:r>
-      <w:r>
-        <w:rPr>
-          <w:sz w:val="24"/>
-          <w:szCs w:val="24"/>
-          <w:u w:val="single"/>
-        </w:rPr>
-        <w:t>ID</w:t>
-      </w:r>
-      <w:r>
-        <w:rPr>
-          <w:b/>
-          <w:bCs/>
-          <w:sz w:val="24"/>
-          <w:szCs w:val="24"/>
-        </w:rPr>
-        <w:t xml:space="preserve">, </w:t>
-      </w:r>
-      <w:r>
-        <w:rPr>
-          <w:i/>
-          <w:iCs/>
-          <w:sz w:val="24"/>
-          <w:szCs w:val="24"/>
-        </w:rPr>
-        <w:t>NHANVIEN.ID</w:t>
-      </w:r>
-      <w:r>
-        <w:rPr>
-          <w:i/>
-          <w:iCs/>
-          <w:sz w:val="24"/>
-          <w:szCs w:val="24"/>
-        </w:rPr>
-        <w:t xml:space="preserve">, </w:t>
-      </w:r>
-      <w:r>
-        <w:rPr>
-          <w:i/>
-          <w:iCs/>
-          <w:sz w:val="24"/>
-          <w:szCs w:val="24"/>
-        </w:rPr>
-        <w:t>KHACHHANG.MAKH</w:t>
-      </w:r>
-      <w:r>
-        <w:rPr>
-          <w:i/>
-          <w:iCs/>
-          <w:sz w:val="24"/>
-          <w:szCs w:val="24"/>
-        </w:rPr>
-        <w:t xml:space="preserve">, </w:t>
-      </w:r>
-      <w:r>
-        <w:rPr>
-          <w:sz w:val="24"/>
-          <w:szCs w:val="24"/>
-        </w:rPr>
-        <w:t>CTK</w:t>
-      </w:r>
-      <w:r>
-        <w:rPr>
-          <w:sz w:val="24"/>
-          <w:szCs w:val="24"/>
-        </w:rPr>
-        <w:t>M</w:t>
-      </w:r>
-      <w:r>
-        <w:rPr>
-          <w:sz w:val="24"/>
-          <w:szCs w:val="24"/>
-        </w:rPr>
-        <w:t xml:space="preserve">, TONGHOADON, THANHTIEN, </w:t>
-      </w:r>
-      <w:r>
-        <w:rPr>
-          <w:sz w:val="24"/>
-          <w:szCs w:val="24"/>
-        </w:rPr>
-        <w:t xml:space="preserve">LOICHUC, </w:t>
-      </w:r>
-      <w:r>
-        <w:rPr>
-          <w:sz w:val="24"/>
-          <w:szCs w:val="24"/>
-        </w:rPr>
-        <w:t>WIFI</w:t>
-      </w:r>
-      <w:r>
-        <w:rPr>
-          <w:sz w:val="24"/>
-          <w:szCs w:val="24"/>
-        </w:rPr>
-        <w:t>, NGHD</w:t>
-      </w:r>
-      <w:r>
-        <w:rPr>
-          <w:i/>
-          <w:iCs/>
-          <w:sz w:val="24"/>
-          <w:szCs w:val="24"/>
-        </w:rPr>
-        <w:t>)</w:t>
-      </w:r>
-    </w:p>
-    <w:p>
-      <w:pPr>
-        <w:pStyle w:val="ListParagraph"/>
-        <w:numPr>
-          <w:ilvl w:val="0"/>
-          <w:numId w:val="1"/>
-        </w:numPr>
-        <w:rPr>
-          <w:b/>
-          <w:bCs/>
-          <w:sz w:val="24"/>
-          <w:szCs w:val="24"/>
-        </w:rPr>
-      </w:pPr>
-      <w:r>
-        <w:rPr>
-          <w:b/>
-          <w:bCs/>
-          <w:sz w:val="24"/>
-          <w:szCs w:val="24"/>
-        </w:rPr>
-        <w:t>CT</w:t>
-      </w:r>
-      <w:r>
-        <w:rPr>
-          <w:b/>
-          <w:bCs/>
-          <w:sz w:val="24"/>
-          <w:szCs w:val="24"/>
-        </w:rPr>
-        <w:t xml:space="preserve">HD: </w:t>
-      </w:r>
-      <w:r>
-        <w:rPr>
-          <w:b/>
-          <w:bCs/>
-          <w:sz w:val="24"/>
-          <w:szCs w:val="24"/>
-          <w:u w:val="single"/>
-        </w:rPr>
-        <w:t>(</w:t>
-      </w:r>
-      <w:r>
-        <w:rPr>
-          <w:i/>
-          <w:iCs/>
-          <w:sz w:val="24"/>
-          <w:szCs w:val="24"/>
-          <w:u w:val="single"/>
-        </w:rPr>
-        <w:t>HOADON.ID, MON.ID</w:t>
-      </w:r>
-      <w:r>
-        <w:rPr>
-          <w:sz w:val="24"/>
-          <w:szCs w:val="24"/>
-          <w:u w:val="single"/>
-        </w:rPr>
-        <w:t xml:space="preserve">, </w:t>
-      </w:r>
-      <w:r>
-        <w:rPr>
-          <w:sz w:val="24"/>
-          <w:szCs w:val="24"/>
-        </w:rPr>
-        <w:t>SL)</w:t>
-      </w:r>
-    </w:p>
-    <w:p>
-      <w:pPr>
-        <w:pStyle w:val="ListParagraph"/>
-        <w:numPr>
-          <w:ilvl w:val="0"/>
-          <w:numId w:val="1"/>
-        </w:numPr>
-        <w:rPr>
-          <w:i/>
-          <w:iCs/>
-          <w:sz w:val="24"/>
-          <w:szCs w:val="24"/>
-        </w:rPr>
-      </w:pPr>
-      <w:r>
-        <w:rPr>
-          <w:b/>
-          <w:bCs/>
-          <w:sz w:val="24"/>
-          <w:szCs w:val="24"/>
-        </w:rPr>
-        <w:t>KHACHHANG</w:t>
-      </w:r>
-      <w:r>
-        <w:rPr>
-          <w:b/>
-          <w:bCs/>
-          <w:sz w:val="24"/>
-          <w:szCs w:val="24"/>
-        </w:rPr>
-        <w:t>(</w:t>
-      </w:r>
-      <w:r>
-        <w:rPr>
-          <w:sz w:val="24"/>
-          <w:szCs w:val="24"/>
-        </w:rPr>
-        <w:t xml:space="preserve">HOTEN, </w:t>
-      </w:r>
-      <w:r>
-        <w:rPr>
-          <w:sz w:val="24"/>
-          <w:szCs w:val="24"/>
-        </w:rPr>
-        <w:t>SDT</w:t>
-      </w:r>
-      <w:r>
-        <w:rPr>
-          <w:sz w:val="24"/>
-          <w:szCs w:val="24"/>
-        </w:rPr>
-        <w:t>,</w:t>
-      </w:r>
-      <w:r>
-        <w:rPr>
-          <w:sz w:val="24"/>
-          <w:szCs w:val="24"/>
-        </w:rPr>
-        <w:t xml:space="preserve"> </w:t>
-      </w:r>
-      <w:r>
-        <w:rPr>
-          <w:sz w:val="24"/>
-          <w:szCs w:val="24"/>
-          <w:u w:val="single"/>
-        </w:rPr>
-        <w:t>MAKH</w:t>
-      </w:r>
-      <w:r>
-        <w:rPr>
-          <w:sz w:val="24"/>
-          <w:szCs w:val="24"/>
-        </w:rPr>
-        <w:t xml:space="preserve">, </w:t>
-      </w:r>
-      <w:r>
-        <w:rPr>
-          <w:sz w:val="24"/>
-          <w:szCs w:val="24"/>
-        </w:rPr>
-        <w:t xml:space="preserve"> DIACHI, NGAYSINH, NGAYDK, DOANHSO, MONKHOAIKHAU, SOLANTOIQUAN</w:t>
-      </w:r>
-      <w:r>
-        <w:rPr>
-          <w:i/>
-          <w:iCs/>
-          <w:sz w:val="24"/>
-          <w:szCs w:val="24"/>
-        </w:rPr>
-        <w:t xml:space="preserve">, </w:t>
-      </w:r>
-      <w:r>
-        <w:rPr>
-          <w:sz w:val="24"/>
-          <w:szCs w:val="24"/>
-        </w:rPr>
-        <w:t>MEMBER)</w:t>
-      </w:r>
-    </w:p>
-    <w:p>
-      <w:pPr>
         <w:ind w:left="720" w:hanging="360"/>
         <w:rPr>
           <w:sz w:val="24"/>
@@ -981,7 +365,6 @@
           <w:sz w:val="32"/>
           <w:szCs w:val="32"/>
         </w:rPr>
-        <w:lastRenderedPageBreak/>
         <w:t>Thông tin chi tiết của các table</w:t>
       </w:r>
     </w:p>
@@ -1034,10 +417,48 @@
       </w:r>
       <w:r>
         <w:rPr>
-          <w:sz w:val="24"/>
-          <w:szCs w:val="24"/>
-        </w:rPr>
-        <w:t>,  PASSWORD, TEN, SDT)</w:t>
+          <w:sz w:val="28"/>
+          <w:szCs w:val="28"/>
+        </w:rPr>
+        <w:t xml:space="preserve"> , </w:t>
+      </w:r>
+      <w:r>
+        <w:rPr>
+          <w:sz w:val="24"/>
+          <w:szCs w:val="24"/>
+        </w:rPr>
+        <w:t>Password</w:t>
+      </w:r>
+      <w:r>
+        <w:t>,</w:t>
+      </w:r>
+      <w:r>
+        <w:rPr>
+          <w:sz w:val="24"/>
+          <w:szCs w:val="24"/>
+        </w:rPr>
+        <w:t xml:space="preserve"> </w:t>
+      </w:r>
+      <w:r>
+        <w:rPr>
+          <w:sz w:val="24"/>
+          <w:szCs w:val="24"/>
+        </w:rPr>
+        <w:t>TEN</w:t>
+      </w:r>
+      <w:r>
+        <w:rPr>
+          <w:sz w:val="24"/>
+          <w:szCs w:val="24"/>
+        </w:rPr>
+        <w:t>, GIOITINH, DIACHI, CMND</w:t>
+      </w:r>
+      <w:r>
+        <w:rPr>
+          <w:sz w:val="24"/>
+          <w:szCs w:val="24"/>
+        </w:rPr>
+        <w:t>, SDT)</w:t>
       </w:r>
     </w:p>
     <w:p>
@@ -1165,6 +586,7 @@
         <w:rPr>
           <w:b/>
           <w:bCs/>
+          <w:color w:val="FF0000"/>
         </w:rPr>
       </w:pPr>
       <w:r>
@@ -1178,7 +600,114 @@
         <w:t xml:space="preserve"> </w:t>
       </w:r>
       <w:r>
-        <w:t>Có thể có nhiều sdt</w:t>
+        <w:t>Số điện thoại</w:t>
+      </w:r>
+    </w:p>
+    <w:p>
+      <w:pPr>
+        <w:pStyle w:val="ListParagraph"/>
+        <w:numPr>
+          <w:ilvl w:val="0"/>
+          <w:numId w:val="1"/>
+        </w:numPr>
+        <w:rPr>
+          <w:sz w:val="24"/>
+          <w:szCs w:val="24"/>
+        </w:rPr>
+      </w:pPr>
+      <w:r>
+        <w:rPr>
+          <w:b/>
+          <w:bCs/>
+          <w:sz w:val="24"/>
+          <w:szCs w:val="24"/>
+        </w:rPr>
+        <w:t>QUAN</w:t>
+      </w:r>
+      <w:r>
+        <w:rPr>
+          <w:sz w:val="24"/>
+          <w:szCs w:val="24"/>
+        </w:rPr>
+        <w:t>(TEN</w:t>
+      </w:r>
+      <w:r>
+        <w:rPr>
+          <w:sz w:val="24"/>
+          <w:szCs w:val="24"/>
+        </w:rPr>
+        <w:t>QUAN</w:t>
+      </w:r>
+      <w:r>
+        <w:rPr>
+          <w:sz w:val="24"/>
+          <w:szCs w:val="24"/>
+        </w:rPr>
+        <w:t xml:space="preserve">, </w:t>
+      </w:r>
+      <w:r>
+        <w:rPr>
+          <w:sz w:val="24"/>
+          <w:szCs w:val="24"/>
+          <w:u w:val="single"/>
+        </w:rPr>
+        <w:t>SDT</w:t>
+      </w:r>
+      <w:r>
+        <w:rPr>
+          <w:sz w:val="24"/>
+          <w:szCs w:val="24"/>
+        </w:rPr>
+        <w:t>, DIACHI, SLOGAN, SINHNHAT</w:t>
+      </w:r>
+      <w:r>
+        <w:rPr>
+          <w:sz w:val="24"/>
+          <w:szCs w:val="24"/>
+        </w:rPr>
+        <w:t xml:space="preserve">, </w:t>
+      </w:r>
+      <w:r>
+        <w:rPr>
+          <w:sz w:val="24"/>
+          <w:szCs w:val="24"/>
+        </w:rPr>
+        <w:t>SLNV</w:t>
+      </w:r>
+      <w:r>
+        <w:rPr>
+          <w:sz w:val="24"/>
+          <w:szCs w:val="24"/>
+        </w:rPr>
+        <w:t>, LOINHACNHO</w:t>
+      </w:r>
+      <w:r>
+        <w:rPr>
+          <w:sz w:val="24"/>
+          <w:szCs w:val="24"/>
+        </w:rPr>
+        <w:t xml:space="preserve">, </w:t>
+      </w:r>
+      <w:r>
+        <w:rPr>
+          <w:iCs/>
+        </w:rPr>
+        <w:t>LOICHUC</w:t>
+      </w:r>
+      <w:r>
+        <w:rPr>
+          <w:sz w:val="24"/>
+          <w:szCs w:val="24"/>
+        </w:rPr>
+        <w:t>)</w:t>
+      </w:r>
+    </w:p>
+    <w:p>
+      <w:pPr>
+        <w:pStyle w:val="ListParagraph"/>
+      </w:pPr>
+      <w:r>
+        <w:t>Thông tin quán, bao gồm:</w:t>
       </w:r>
     </w:p>
     <w:p>
@@ -1188,105 +717,45 @@
           <w:ilvl w:val="1"/>
           <w:numId w:val="1"/>
         </w:numPr>
+      </w:pPr>
+      <w:r>
+        <w:lastRenderedPageBreak/>
+        <w:t>TENQUAN:</w:t>
+      </w:r>
+      <w:r>
+        <w:rPr>
+          <w:u w:val="single"/>
+        </w:rPr>
+        <w:t xml:space="preserve"> </w:t>
+      </w:r>
+      <w:r>
+        <w:t>Tên quán</w:t>
+      </w:r>
+    </w:p>
+    <w:p>
+      <w:pPr>
+        <w:pStyle w:val="ListParagraph"/>
+        <w:numPr>
+          <w:ilvl w:val="1"/>
+          <w:numId w:val="1"/>
+        </w:numPr>
         <w:rPr>
           <w:b/>
           <w:bCs/>
-        </w:rPr>
-      </w:pPr>
-      <w:r>
-        <w:t>Có thể không cần lưu dưới dạng database =)))</w:t>
-      </w:r>
-    </w:p>
-    <w:p>
-      <w:pPr>
-        <w:pStyle w:val="ListParagraph"/>
-        <w:numPr>
-          <w:ilvl w:val="0"/>
-          <w:numId w:val="1"/>
-        </w:numPr>
-        <w:rPr>
-          <w:sz w:val="24"/>
-          <w:szCs w:val="24"/>
-        </w:rPr>
-      </w:pPr>
-      <w:r>
-        <w:rPr>
-          <w:b/>
-          <w:bCs/>
-          <w:sz w:val="24"/>
-          <w:szCs w:val="24"/>
-        </w:rPr>
-        <w:t>QUAN</w:t>
-      </w:r>
-      <w:r>
-        <w:rPr>
-          <w:sz w:val="24"/>
-          <w:szCs w:val="24"/>
-        </w:rPr>
-        <w:t>(TEN</w:t>
-      </w:r>
-      <w:r>
-        <w:rPr>
-          <w:sz w:val="24"/>
-          <w:szCs w:val="24"/>
-        </w:rPr>
-        <w:t>QUAN</w:t>
-      </w:r>
-      <w:r>
-        <w:rPr>
-          <w:sz w:val="24"/>
-          <w:szCs w:val="24"/>
-        </w:rPr>
-        <w:t>, SDT, DIACHI, SLOGAN, SINHNHAT</w:t>
-      </w:r>
-      <w:r>
-        <w:rPr>
-          <w:sz w:val="24"/>
-          <w:szCs w:val="24"/>
-        </w:rPr>
-        <w:t xml:space="preserve">, </w:t>
-      </w:r>
-      <w:r>
-        <w:rPr>
-          <w:sz w:val="24"/>
-          <w:szCs w:val="24"/>
-        </w:rPr>
-        <w:t>SLNV</w:t>
-      </w:r>
-      <w:r>
-        <w:rPr>
-          <w:sz w:val="24"/>
-          <w:szCs w:val="24"/>
-        </w:rPr>
-        <w:t>, LOINHACNHO</w:t>
-      </w:r>
-      <w:r>
-        <w:rPr>
-          <w:sz w:val="24"/>
-          <w:szCs w:val="24"/>
-        </w:rPr>
-        <w:t xml:space="preserve">, </w:t>
-      </w:r>
-      <w:r>
-        <w:rPr>
-          <w:iCs/>
-        </w:rPr>
-        <w:t>LOICHUC</w:t>
-      </w:r>
-      <w:r>
-        <w:rPr>
-          <w:sz w:val="24"/>
-          <w:szCs w:val="24"/>
-        </w:rPr>
-        <w:t>)</w:t>
-      </w:r>
-    </w:p>
-    <w:p>
-      <w:pPr>
-        <w:pStyle w:val="ListParagraph"/>
-      </w:pPr>
-      <w:r>
-        <w:t>Thông tin quán, bao gồm:</w:t>
+          <w:color w:val="FF0000"/>
+        </w:rPr>
+      </w:pPr>
+      <w:r>
+        <w:rPr>
+          <w:u w:val="single"/>
+        </w:rPr>
+        <w:t>SDT</w:t>
+      </w:r>
+      <w:r>
+        <w:t xml:space="preserve">: </w:t>
+      </w:r>
+      <w:r>
+        <w:t>Số điện thoại</w:t>
       </w:r>
     </w:p>
     <w:p>
@@ -1298,16 +767,7 @@
         </w:numPr>
       </w:pPr>
       <w:r>
-        <w:t>TENQUAN:</w:t>
-      </w:r>
-      <w:r>
-        <w:rPr>
-          <w:u w:val="single"/>
-        </w:rPr>
-        <w:t xml:space="preserve"> </w:t>
-      </w:r>
-      <w:r>
-        <w:t>Tên quán</w:t>
+        <w:t>DIACHI: Địa chỉ quán</w:t>
       </w:r>
     </w:p>
     <w:p>
@@ -1319,10 +779,10 @@
         </w:numPr>
       </w:pPr>
       <w:r>
-        <w:t xml:space="preserve">SDT: </w:t>
-      </w:r>
-      <w:r>
-        <w:t>Có thể nhiều sdt</w:t>
+        <w:t xml:space="preserve">SLOGAN: </w:t>
+      </w:r>
+      <w:r>
+        <w:t>slogan của quán</w:t>
       </w:r>
     </w:p>
     <w:p>
@@ -1334,7 +794,10 @@
         </w:numPr>
       </w:pPr>
       <w:r>
-        <w:t>DIACHI: Địa chỉ quán</w:t>
+        <w:t xml:space="preserve">SINHNHAT: </w:t>
+      </w:r>
+      <w:r>
+        <w:t>sinh nhật quán</w:t>
       </w:r>
     </w:p>
     <w:p>
@@ -1346,7 +809,10 @@
         </w:numPr>
       </w:pPr>
       <w:r>
-        <w:t xml:space="preserve">SLOGAN: </w:t>
+        <w:t xml:space="preserve">SLNV: </w:t>
+      </w:r>
+      <w:r>
+        <w:t xml:space="preserve">Số lượng nhân viên hiện tại làm việc trong quán </w:t>
       </w:r>
     </w:p>
     <w:p>
@@ -1358,51 +824,8 @@
         </w:numPr>
       </w:pPr>
       <w:r>
-        <w:t xml:space="preserve">SINHNHAT: </w:t>
-      </w:r>
-    </w:p>
-    <w:p>
-      <w:pPr>
-        <w:pStyle w:val="ListParagraph"/>
-        <w:numPr>
-          <w:ilvl w:val="1"/>
-          <w:numId w:val="1"/>
-        </w:numPr>
-      </w:pPr>
-      <w:r>
-        <w:t xml:space="preserve">SLNV: </w:t>
-      </w:r>
-      <w:r>
-        <w:t>Số lượng nhân viên hiện tại làm việc trong quán</w:t>
-      </w:r>
-      <w:r>
-        <w:t xml:space="preserve"> </w:t>
-      </w:r>
-      <w:r>
-        <w:t>Có thể không cần lưu dưới dạng database =)))</w:t>
-      </w:r>
-    </w:p>
-    <w:p>
-      <w:pPr>
-        <w:pStyle w:val="ListParagraph"/>
-        <w:numPr>
-          <w:ilvl w:val="1"/>
-          <w:numId w:val="1"/>
-        </w:numPr>
-        <w:rPr>
-          <w:i/>
-          <w:iCs/>
-        </w:rPr>
-      </w:pPr>
-      <w:r>
         <w:t xml:space="preserve">LOINHACNHO: Lời nhắc nhở của chủ quán giành cho nhân viên  </w:t>
       </w:r>
-    </w:p>
-    <w:p>
-      <w:pPr>
-        <w:pStyle w:val="ListParagraph"/>
-        <w:ind w:left="1440"/>
-      </w:pPr>
     </w:p>
     <w:p>
       <w:pPr>
@@ -1439,7 +862,35 @@
           <w:sz w:val="24"/>
           <w:szCs w:val="24"/>
         </w:rPr>
-        <w:t>NHANVIEN.USERNAME, NHANVIEN.PASSWORD, NHANVIEN.ID</w:t>
+        <w:t>USERNAME,</w:t>
+      </w:r>
+      <w:r>
+        <w:rPr>
+          <w:i/>
+          <w:iCs/>
+          <w:sz w:val="24"/>
+          <w:szCs w:val="24"/>
+        </w:rPr>
+        <w:t xml:space="preserve"> </w:t>
+      </w:r>
+      <w:r>
+        <w:rPr>
+          <w:i/>
+          <w:iCs/>
+          <w:sz w:val="24"/>
+          <w:szCs w:val="24"/>
+        </w:rPr>
+        <w:t xml:space="preserve">PASSWORD, </w:t>
+      </w:r>
+      <w:r>
+        <w:rPr>
+          <w:i/>
+          <w:iCs/>
+          <w:sz w:val="24"/>
+          <w:szCs w:val="24"/>
+          <w:u w:val="single"/>
+        </w:rPr>
+        <w:t>MANV</w:t>
       </w:r>
       <w:r>
         <w:rPr>
@@ -1483,235 +934,262 @@
           <w:szCs w:val="24"/>
           <w:u w:val="single"/>
         </w:rPr>
-        <w:t>ID</w:t>
-      </w:r>
-      <w:r>
-        <w:rPr>
-          <w:sz w:val="24"/>
-          <w:szCs w:val="24"/>
+        <w:t>MANV</w:t>
+      </w:r>
+      <w:r>
+        <w:rPr>
+          <w:sz w:val="24"/>
+          <w:szCs w:val="24"/>
+        </w:rPr>
+        <w:t>, TEN, GIOITINH, DIACHI, CMND, SDT, NGAYVL, LUONG, CHUCVU)</w:t>
+      </w:r>
+    </w:p>
+    <w:p>
+      <w:pPr>
+        <w:pStyle w:val="ListParagraph"/>
+      </w:pPr>
+      <w:r>
+        <w:t>Nhân viên, bao gồm:</w:t>
+      </w:r>
+    </w:p>
+    <w:p>
+      <w:pPr>
+        <w:pStyle w:val="ListParagraph"/>
+        <w:numPr>
+          <w:ilvl w:val="1"/>
+          <w:numId w:val="1"/>
+        </w:numPr>
+        <w:rPr>
+          <w:b/>
+          <w:bCs/>
+          <w:u w:val="single"/>
+        </w:rPr>
+      </w:pPr>
+      <w:r>
+        <w:rPr>
+          <w:u w:val="single"/>
+        </w:rPr>
+        <w:t>MANV</w:t>
+      </w:r>
+      <w:r>
+        <w:t>:</w:t>
+      </w:r>
+      <w:r>
+        <w:t xml:space="preserve"> mã số nhân viên (mỗi nv đều khác nhau, khác với cả nhân viên đã nghỉ việc</w:t>
+      </w:r>
+    </w:p>
+    <w:p>
+      <w:pPr>
+        <w:pStyle w:val="ListParagraph"/>
+        <w:numPr>
+          <w:ilvl w:val="1"/>
+          <w:numId w:val="1"/>
+        </w:numPr>
+      </w:pPr>
+      <w:r>
+        <w:t>TEN: bao gồm:</w:t>
+      </w:r>
+    </w:p>
+    <w:p>
+      <w:pPr>
+        <w:pStyle w:val="ListParagraph"/>
+        <w:numPr>
+          <w:ilvl w:val="2"/>
+          <w:numId w:val="1"/>
+        </w:numPr>
+      </w:pPr>
+      <w:r>
+        <w:t>HO: họ</w:t>
+      </w:r>
+    </w:p>
+    <w:p>
+      <w:pPr>
+        <w:pStyle w:val="ListParagraph"/>
+        <w:numPr>
+          <w:ilvl w:val="2"/>
+          <w:numId w:val="1"/>
+        </w:numPr>
+      </w:pPr>
+      <w:r>
+        <w:t>TENDEM: Tên đệm</w:t>
+      </w:r>
+    </w:p>
+    <w:p>
+      <w:pPr>
+        <w:pStyle w:val="ListParagraph"/>
+        <w:numPr>
+          <w:ilvl w:val="2"/>
+          <w:numId w:val="1"/>
+        </w:numPr>
+      </w:pPr>
+      <w:r>
+        <w:t>TEN: tên</w:t>
+      </w:r>
+    </w:p>
+    <w:p>
+      <w:pPr>
+        <w:pStyle w:val="ListParagraph"/>
+        <w:numPr>
+          <w:ilvl w:val="1"/>
+          <w:numId w:val="1"/>
+        </w:numPr>
+      </w:pPr>
+      <w:r>
+        <w:t>GIOITINH: Nam or Nữ</w:t>
+      </w:r>
+    </w:p>
+    <w:p>
+      <w:pPr>
+        <w:pStyle w:val="ListParagraph"/>
+        <w:numPr>
+          <w:ilvl w:val="1"/>
+          <w:numId w:val="1"/>
+        </w:numPr>
+      </w:pPr>
+      <w:r>
+        <w:t>DIACHI:</w:t>
+      </w:r>
+      <w:r>
+        <w:t xml:space="preserve"> Địa chỉ</w:t>
+      </w:r>
+    </w:p>
+    <w:p>
+      <w:pPr>
+        <w:pStyle w:val="ListParagraph"/>
+        <w:numPr>
+          <w:ilvl w:val="1"/>
+          <w:numId w:val="1"/>
+        </w:numPr>
+      </w:pPr>
+      <w:r>
+        <w:t>CMND:</w:t>
+      </w:r>
+      <w:r>
+        <w:t xml:space="preserve"> chứng minh nhân dân/căn cước công dân/hộ chiếu </w:t>
+      </w:r>
+      <w:r>
+        <w:rPr>
+          <mc:AlternateContent>
+            <mc:Choice Requires="w16se"/>
+            <mc:Fallback>
+              <w:rFonts w:ascii="Segoe UI Emoji" w:eastAsia="Segoe UI Emoji" w:hAnsi="Segoe UI Emoji" w:cs="Segoe UI Emoji"/>
+            </mc:Fallback>
+          </mc:AlternateContent>
+        </w:rPr>
+        <mc:AlternateContent>
+          <mc:Choice Requires="w16se">
+            <w16se:symEx w16se:font="Segoe UI Emoji" w16se:char="1F60A"/>
+          </mc:Choice>
+          <mc:Fallback>
+            <w:t>😊</w:t>
+          </mc:Fallback>
+        </mc:AlternateContent>
+      </w:r>
+      <w:r>
+        <w:t>)</w:t>
+      </w:r>
+    </w:p>
+    <w:p>
+      <w:pPr>
+        <w:pStyle w:val="ListParagraph"/>
+        <w:numPr>
+          <w:ilvl w:val="1"/>
+          <w:numId w:val="1"/>
+        </w:numPr>
+      </w:pPr>
+      <w:r>
+        <w:t>SDT:</w:t>
+      </w:r>
+      <w:r>
+        <w:t xml:space="preserve"> Số điện thoại</w:t>
+      </w:r>
+    </w:p>
+    <w:p>
+      <w:pPr>
+        <w:pStyle w:val="ListParagraph"/>
+        <w:numPr>
+          <w:ilvl w:val="1"/>
+          <w:numId w:val="1"/>
+        </w:numPr>
+      </w:pPr>
+      <w:r>
+        <w:t>NGAYVL: Ngày bắt đầu làm việc</w:t>
+      </w:r>
+    </w:p>
+    <w:p>
+      <w:pPr>
+        <w:pStyle w:val="ListParagraph"/>
+        <w:numPr>
+          <w:ilvl w:val="1"/>
+          <w:numId w:val="1"/>
+        </w:numPr>
+      </w:pPr>
+      <w:r>
+        <w:t>LUONG: lương</w:t>
+      </w:r>
+    </w:p>
+    <w:p>
+      <w:pPr>
+        <w:pStyle w:val="ListParagraph"/>
+        <w:numPr>
+          <w:ilvl w:val="1"/>
+          <w:numId w:val="1"/>
+        </w:numPr>
+        <w:rPr>
+          <w:i/>
+          <w:iCs/>
+        </w:rPr>
+      </w:pPr>
+      <w:r>
+        <w:t xml:space="preserve">CHUCVU: chức vụ trong quán </w:t>
+      </w:r>
+      <w:r>
+        <w:t>, ví dụ: bảo vệ, nhân viên phục vụ, rửa chén,…</w:t>
+      </w:r>
+    </w:p>
+    <w:p>
+      <w:pPr>
+        <w:pStyle w:val="ListParagraph"/>
+        <w:numPr>
+          <w:ilvl w:val="0"/>
+          <w:numId w:val="1"/>
+        </w:numPr>
+        <w:rPr>
+          <w:i/>
+          <w:iCs/>
+        </w:rPr>
+      </w:pPr>
+      <w:r>
+        <w:rPr>
+          <w:b/>
+          <w:bCs/>
+        </w:rPr>
+        <w:t>CHITIETMON(</w:t>
+      </w:r>
+      <w:r>
+        <w:rPr>
+          <w:i/>
+          <w:iCs/>
+          <w:u w:val="single"/>
+        </w:rPr>
+        <w:t>MAMON</w:t>
+      </w:r>
+      <w:r>
+        <w:rPr>
+          <w:i/>
+          <w:iCs/>
+          <w:u w:val="single"/>
         </w:rPr>
         <w:t xml:space="preserve">, </w:t>
       </w:r>
       <w:r>
         <w:rPr>
-          <w:sz w:val="24"/>
-          <w:szCs w:val="24"/>
-        </w:rPr>
-        <w:t xml:space="preserve">USERNAME, </w:t>
-      </w:r>
-      <w:r>
-        <w:rPr>
-          <w:sz w:val="24"/>
-          <w:szCs w:val="24"/>
-        </w:rPr>
-        <w:t>PASSWORD, TEN, GIOITINH, DIACHI, CMND, SDT, NGAYVL, LUONG, CHUCVU)</w:t>
-      </w:r>
-    </w:p>
-    <w:p>
-      <w:pPr>
-        <w:pStyle w:val="ListParagraph"/>
-      </w:pPr>
-      <w:r>
-        <w:t>Nhân viên, bao gồm:</w:t>
-      </w:r>
-    </w:p>
-    <w:p>
-      <w:pPr>
-        <w:pStyle w:val="ListParagraph"/>
-        <w:numPr>
-          <w:ilvl w:val="1"/>
-          <w:numId w:val="1"/>
-        </w:numPr>
-        <w:rPr>
-          <w:b/>
-          <w:bCs/>
           <w:u w:val="single"/>
         </w:rPr>
-      </w:pPr>
-      <w:r>
-        <w:rPr>
-          <w:u w:val="single"/>
-        </w:rPr>
-        <w:t>ID</w:t>
-      </w:r>
-      <w:r>
-        <w:t>:</w:t>
-      </w:r>
-      <w:r>
-        <w:t xml:space="preserve"> mã số nhân viên (mỗi nv đều khác nhau, khác với cả nhân viên đã nghỉ việc), là </w:t>
-      </w:r>
-      <w:r>
-        <w:rPr>
-          <w:b/>
-          <w:bCs/>
-        </w:rPr>
-        <w:t>khóa chính</w:t>
-      </w:r>
-    </w:p>
-    <w:p>
-      <w:pPr>
-        <w:pStyle w:val="ListParagraph"/>
-        <w:numPr>
-          <w:ilvl w:val="1"/>
-          <w:numId w:val="1"/>
-        </w:numPr>
-      </w:pPr>
-      <w:r>
-        <w:t>PASS</w:t>
-      </w:r>
-      <w:r>
-        <w:t xml:space="preserve">WORD: </w:t>
-      </w:r>
-    </w:p>
-    <w:p>
-      <w:pPr>
-        <w:pStyle w:val="ListParagraph"/>
-        <w:numPr>
-          <w:ilvl w:val="1"/>
-          <w:numId w:val="1"/>
-        </w:numPr>
-      </w:pPr>
-      <w:r>
-        <w:t>USERNAME:</w:t>
-      </w:r>
-    </w:p>
-    <w:p>
-      <w:pPr>
-        <w:pStyle w:val="ListParagraph"/>
-        <w:numPr>
-          <w:ilvl w:val="1"/>
-          <w:numId w:val="1"/>
-        </w:numPr>
-      </w:pPr>
-      <w:r>
-        <w:t>TEN: bao gồm:</w:t>
-      </w:r>
-    </w:p>
-    <w:p>
-      <w:pPr>
-        <w:pStyle w:val="ListParagraph"/>
-        <w:numPr>
-          <w:ilvl w:val="2"/>
-          <w:numId w:val="1"/>
-        </w:numPr>
-      </w:pPr>
-      <w:r>
-        <w:t>HO: họ</w:t>
-      </w:r>
-    </w:p>
-    <w:p>
-      <w:pPr>
-        <w:pStyle w:val="ListParagraph"/>
-        <w:numPr>
-          <w:ilvl w:val="2"/>
-          <w:numId w:val="1"/>
-        </w:numPr>
-      </w:pPr>
-      <w:r>
-        <w:t>TENDEM: Tên đệm</w:t>
-      </w:r>
-    </w:p>
-    <w:p>
-      <w:pPr>
-        <w:pStyle w:val="ListParagraph"/>
-        <w:numPr>
-          <w:ilvl w:val="2"/>
-          <w:numId w:val="1"/>
-        </w:numPr>
-      </w:pPr>
-      <w:r>
-        <w:t>TEN: tên</w:t>
-      </w:r>
-    </w:p>
-    <w:p>
-      <w:pPr>
-        <w:pStyle w:val="ListParagraph"/>
-        <w:numPr>
-          <w:ilvl w:val="1"/>
-          <w:numId w:val="1"/>
-        </w:numPr>
-      </w:pPr>
-      <w:r>
-        <w:t>GIOITINH: Nam or Nữ</w:t>
-      </w:r>
-    </w:p>
-    <w:p>
-      <w:pPr>
-        <w:pStyle w:val="ListParagraph"/>
-        <w:numPr>
-          <w:ilvl w:val="1"/>
-          <w:numId w:val="1"/>
-        </w:numPr>
-      </w:pPr>
-      <w:r>
-        <w:t>DIACHI:</w:t>
-      </w:r>
-    </w:p>
-    <w:p>
-      <w:pPr>
-        <w:pStyle w:val="ListParagraph"/>
-        <w:numPr>
-          <w:ilvl w:val="1"/>
-          <w:numId w:val="1"/>
-        </w:numPr>
-      </w:pPr>
-      <w:r>
-        <w:t>CMND:</w:t>
-      </w:r>
-    </w:p>
-    <w:p>
-      <w:pPr>
-        <w:pStyle w:val="ListParagraph"/>
-        <w:numPr>
-          <w:ilvl w:val="1"/>
-          <w:numId w:val="1"/>
-        </w:numPr>
-      </w:pPr>
-      <w:r>
-        <w:t>SDT:</w:t>
-      </w:r>
-    </w:p>
-    <w:p>
-      <w:pPr>
-        <w:pStyle w:val="ListParagraph"/>
-        <w:numPr>
-          <w:ilvl w:val="1"/>
-          <w:numId w:val="1"/>
-        </w:numPr>
-      </w:pPr>
-      <w:r>
-        <w:t>NGAYVL: Ngày bắt đầu làm việc</w:t>
-      </w:r>
-    </w:p>
-    <w:p>
-      <w:pPr>
-        <w:pStyle w:val="ListParagraph"/>
-        <w:numPr>
-          <w:ilvl w:val="1"/>
-          <w:numId w:val="1"/>
-        </w:numPr>
-      </w:pPr>
-      <w:r>
-        <w:t>LUONG: lương</w:t>
-      </w:r>
-    </w:p>
-    <w:p>
-      <w:pPr>
-        <w:pStyle w:val="ListParagraph"/>
-        <w:numPr>
-          <w:ilvl w:val="1"/>
-          <w:numId w:val="1"/>
-        </w:numPr>
-        <w:rPr>
-          <w:i/>
-          <w:iCs/>
-        </w:rPr>
-      </w:pPr>
-      <w:r>
-        <w:t xml:space="preserve">CHUCVU: chức vụ trong quán </w:t>
-      </w:r>
-      <w:r>
-        <w:t>, ví dụ: bảo vệ, nhân viên phục vụ, rửa chén,…</w:t>
+        <w:t>SIZE</w:t>
+      </w:r>
+      <w:r>
+        <w:t>, GIA)</w:t>
       </w:r>
     </w:p>
     <w:p>
@@ -1728,46 +1206,8 @@
       </w:pPr>
       <w:r>
         <w:rPr>
-          <w:b/>
-          <w:bCs/>
-        </w:rPr>
-        <w:t>CHITIETMON(</w:t>
-      </w:r>
-      <w:r>
-        <w:rPr>
-          <w:i/>
-          <w:iCs/>
-        </w:rPr>
-        <w:t>MON.ID</w:t>
-      </w:r>
-      <w:r>
-        <w:rPr>
-          <w:i/>
-          <w:iCs/>
-        </w:rPr>
-        <w:t xml:space="preserve">, </w:t>
-      </w:r>
-      <w:r>
-        <w:t>SIZE, GIA)</w:t>
-      </w:r>
-    </w:p>
-    <w:p>
-      <w:pPr>
-        <w:pStyle w:val="ListParagraph"/>
-        <w:numPr>
-          <w:ilvl w:val="0"/>
-          <w:numId w:val="1"/>
-        </w:numPr>
-        <w:rPr>
-          <w:i/>
-          <w:iCs/>
-        </w:rPr>
-      </w:pPr>
-      <w:r>
-        <w:rPr>
           <w:noProof/>
         </w:rPr>
-        <w:lastRenderedPageBreak/>
         <w:drawing>
           <wp:inline distT="0" distB="0" distL="0" distR="0" wp14:anchorId="5571B55A" wp14:editId="308977CF">
             <wp:extent cx="3695700" cy="1508760"/>
@@ -1832,7 +1272,7 @@
           <w:szCs w:val="24"/>
           <w:u w:val="single"/>
         </w:rPr>
-        <w:t>ID</w:t>
+        <w:t>MAMON</w:t>
       </w:r>
       <w:r>
         <w:rPr>
@@ -1899,20 +1339,44 @@
       </w:pPr>
       <w:r>
         <w:rPr>
+          <w:u w:val="single"/>
+        </w:rPr>
+        <w:t>MAMON</w:t>
+      </w:r>
+      <w:r>
+        <w:rPr>
           <w:b/>
           <w:bCs/>
         </w:rPr>
-        <w:t xml:space="preserve">ID_MON: </w:t>
-      </w:r>
-      <w:r>
-        <w:t xml:space="preserve">id của mỗi món, là duy nhất, phân biệt với các món trong danh sách và kể cả các món đã từng được phục vụ trong quán, </w:t>
-      </w:r>
-      <w:r>
+        <w:t xml:space="preserve">: </w:t>
+      </w:r>
+      <w:r>
+        <w:t>id của mỗi món, là duy nhất, phân biệt với các món trong danh sách và kể cả các món đã từng được phục vụ trong quán</w:t>
+      </w:r>
+    </w:p>
+    <w:p>
+      <w:pPr>
+        <w:pStyle w:val="ListParagraph"/>
+        <w:numPr>
+          <w:ilvl w:val="1"/>
+          <w:numId w:val="1"/>
+        </w:numPr>
         <w:rPr>
           <w:b/>
           <w:bCs/>
         </w:rPr>
-        <w:t>là khóa chính</w:t>
+      </w:pPr>
+      <w:r>
+        <w:rPr>
+          <w:bCs/>
+        </w:rPr>
+        <w:t>TENMON:</w:t>
+      </w:r>
+      <w:r>
+        <w:rPr>
+          <w:bCs/>
+        </w:rPr>
+        <w:t xml:space="preserve"> Tên món</w:t>
       </w:r>
     </w:p>
     <w:p>
@@ -1931,7 +1395,7 @@
         <w:rPr>
           <w:bCs/>
         </w:rPr>
-        <w:t>TENMON:</w:t>
+        <w:t>DVT: Đơn vị tính: gói, lít, ly,….</w:t>
       </w:r>
     </w:p>
     <w:p>
@@ -1950,7 +1414,7 @@
         <w:rPr>
           <w:bCs/>
         </w:rPr>
-        <w:t>DVT: Đơn vị tính: gói, lít, ly,….</w:t>
+        <w:t>NUOCSX: Nước sản xuất (Thực ra không quan trọng lắm)</w:t>
       </w:r>
     </w:p>
     <w:p>
@@ -1969,7 +1433,149 @@
         <w:rPr>
           <w:bCs/>
         </w:rPr>
-        <w:t>NUOCSX: Nước sản xuất (Thực ra không quan trọng lắm)</w:t>
+        <w:t>SOLANPHUCVU: số lần món này được gọi (nhằm mục đích thống kê món được yêu thích)</w:t>
+      </w:r>
+    </w:p>
+    <w:p>
+      <w:pPr>
+        <w:pStyle w:val="ListParagraph"/>
+        <w:numPr>
+          <w:ilvl w:val="0"/>
+          <w:numId w:val="1"/>
+        </w:numPr>
+        <w:rPr>
+          <w:i/>
+          <w:iCs/>
+          <w:sz w:val="24"/>
+          <w:szCs w:val="24"/>
+        </w:rPr>
+      </w:pPr>
+      <w:r>
+        <w:rPr>
+          <w:b/>
+          <w:bCs/>
+          <w:sz w:val="24"/>
+          <w:szCs w:val="24"/>
+        </w:rPr>
+        <w:t>HOADON(</w:t>
+      </w:r>
+      <w:r>
+        <w:rPr>
+          <w:sz w:val="24"/>
+          <w:szCs w:val="24"/>
+          <w:u w:val="single"/>
+        </w:rPr>
+        <w:t>MAHD</w:t>
+      </w:r>
+      <w:r>
+        <w:rPr>
+          <w:b/>
+          <w:bCs/>
+          <w:sz w:val="24"/>
+          <w:szCs w:val="24"/>
+        </w:rPr>
+        <w:t xml:space="preserve">, </w:t>
+      </w:r>
+      <w:r>
+        <w:rPr>
+          <w:i/>
+          <w:iCs/>
+          <w:sz w:val="24"/>
+          <w:szCs w:val="24"/>
+        </w:rPr>
+        <w:t>MANV</w:t>
+      </w:r>
+      <w:r>
+        <w:rPr>
+          <w:i/>
+          <w:iCs/>
+          <w:sz w:val="24"/>
+          <w:szCs w:val="24"/>
+        </w:rPr>
+        <w:t xml:space="preserve">, </w:t>
+      </w:r>
+      <w:r>
+        <w:rPr>
+          <w:i/>
+          <w:iCs/>
+          <w:sz w:val="24"/>
+          <w:szCs w:val="24"/>
+        </w:rPr>
+        <w:t>MAKH</w:t>
+      </w:r>
+      <w:r>
+        <w:rPr>
+          <w:i/>
+          <w:iCs/>
+          <w:sz w:val="24"/>
+          <w:szCs w:val="24"/>
+        </w:rPr>
+        <w:t xml:space="preserve">, </w:t>
+      </w:r>
+      <w:r>
+        <w:rPr>
+          <w:sz w:val="24"/>
+          <w:szCs w:val="24"/>
+        </w:rPr>
+        <w:t>CTK</w:t>
+      </w:r>
+      <w:r>
+        <w:rPr>
+          <w:sz w:val="24"/>
+          <w:szCs w:val="24"/>
+        </w:rPr>
+        <w:t>M</w:t>
+      </w:r>
+      <w:r>
+        <w:rPr>
+          <w:sz w:val="24"/>
+          <w:szCs w:val="24"/>
+        </w:rPr>
+        <w:t xml:space="preserve">, TONGHOADON, THANHTIEN, </w:t>
+      </w:r>
+      <w:r>
+        <w:rPr>
+          <w:sz w:val="24"/>
+          <w:szCs w:val="24"/>
+        </w:rPr>
+        <w:t xml:space="preserve">LOICHUC, </w:t>
+      </w:r>
+      <w:r>
+        <w:rPr>
+          <w:sz w:val="24"/>
+          <w:szCs w:val="24"/>
+        </w:rPr>
+        <w:t>WIFI</w:t>
+      </w:r>
+      <w:r>
+        <w:rPr>
+          <w:sz w:val="24"/>
+          <w:szCs w:val="24"/>
+        </w:rPr>
+        <w:t>, NGHD</w:t>
+      </w:r>
+      <w:r>
+        <w:rPr>
+          <w:i/>
+          <w:iCs/>
+          <w:sz w:val="24"/>
+          <w:szCs w:val="24"/>
+        </w:rPr>
+        <w:t>)</w:t>
+      </w:r>
+    </w:p>
+    <w:p>
+      <w:pPr>
+        <w:pStyle w:val="ListParagraph"/>
+        <w:rPr>
+          <w:bCs/>
+        </w:rPr>
+      </w:pPr>
+      <w:r>
+        <w:rPr>
+          <w:bCs/>
+        </w:rPr>
+        <w:t>Hóa đơn, bao gồm:</w:t>
       </w:r>
     </w:p>
     <w:p>
@@ -1980,15 +1586,487 @@
           <w:numId w:val="1"/>
         </w:numPr>
         <w:rPr>
+          <w:i/>
+          <w:iCs/>
+        </w:rPr>
+      </w:pPr>
+      <w:r>
+        <w:rPr>
+          <w:u w:val="single"/>
+        </w:rPr>
+        <w:lastRenderedPageBreak/>
+        <w:t>MAHD:</w:t>
+      </w:r>
+      <w:r>
+        <w:t xml:space="preserve"> </w:t>
+      </w:r>
+      <w:r>
+        <w:t>M</w:t>
+      </w:r>
+      <w:r>
+        <w:t>ã hóa đơn</w:t>
+      </w:r>
+    </w:p>
+    <w:p>
+      <w:pPr>
+        <w:pStyle w:val="ListParagraph"/>
+        <w:numPr>
+          <w:ilvl w:val="1"/>
+          <w:numId w:val="1"/>
+        </w:numPr>
+        <w:rPr>
+          <w:i/>
+          <w:iCs/>
+        </w:rPr>
+      </w:pPr>
+      <w:r>
+        <w:rPr>
+          <w:i/>
+          <w:iCs/>
+        </w:rPr>
+        <w:t>MANV</w:t>
+      </w:r>
+      <w:r>
+        <w:rPr>
+          <w:i/>
+          <w:iCs/>
+        </w:rPr>
+        <w:t xml:space="preserve">: </w:t>
+      </w:r>
+      <w:r>
+        <w:rPr>
+          <w:iCs/>
+        </w:rPr>
+        <w:t xml:space="preserve">Lưu mã của nhân viên bán </w:t>
+      </w:r>
+    </w:p>
+    <w:p>
+      <w:pPr>
+        <w:pStyle w:val="ListParagraph"/>
+        <w:numPr>
+          <w:ilvl w:val="1"/>
+          <w:numId w:val="1"/>
+        </w:numPr>
+        <w:rPr>
+          <w:i/>
+          <w:iCs/>
+        </w:rPr>
+      </w:pPr>
+      <w:r>
+        <w:rPr>
+          <w:i/>
+          <w:iCs/>
+        </w:rPr>
+        <w:t>MAKH</w:t>
+      </w:r>
+      <w:r>
+        <w:rPr>
+          <w:i/>
+          <w:iCs/>
+        </w:rPr>
+        <w:t xml:space="preserve">: </w:t>
+      </w:r>
+      <w:r>
+        <w:rPr>
+          <w:iCs/>
+        </w:rPr>
+        <w:t>L</w:t>
+      </w:r>
+      <w:r>
+        <w:rPr>
+          <w:iCs/>
+        </w:rPr>
+        <w:t>ưu sdt khách hàng</w:t>
+      </w:r>
+    </w:p>
+    <w:p>
+      <w:pPr>
+        <w:pStyle w:val="ListParagraph"/>
+        <w:numPr>
+          <w:ilvl w:val="1"/>
+          <w:numId w:val="1"/>
+        </w:numPr>
+        <w:rPr>
+          <w:i/>
+          <w:iCs/>
+        </w:rPr>
+      </w:pPr>
+      <w:r>
+        <w:rPr>
+          <w:iCs/>
+        </w:rPr>
+        <w:t>CTKM : Chương trình khuyến mãi, bao gồm:</w:t>
+      </w:r>
+    </w:p>
+    <w:p>
+      <w:pPr>
+        <w:pStyle w:val="ListParagraph"/>
+        <w:numPr>
+          <w:ilvl w:val="2"/>
+          <w:numId w:val="1"/>
+        </w:numPr>
+        <w:rPr>
+          <w:i/>
+          <w:iCs/>
+        </w:rPr>
+      </w:pPr>
+      <w:r>
+        <w:rPr>
+          <w:iCs/>
+        </w:rPr>
+        <w:t>TENCT: tên Chương trình khuyến mãi</w:t>
+      </w:r>
+    </w:p>
+    <w:p>
+      <w:pPr>
+        <w:pStyle w:val="ListParagraph"/>
+        <w:numPr>
+          <w:ilvl w:val="2"/>
+          <w:numId w:val="1"/>
+        </w:numPr>
+        <w:rPr>
+          <w:i/>
+          <w:iCs/>
+        </w:rPr>
+      </w:pPr>
+      <w:r>
+        <w:rPr>
+          <w:iCs/>
+        </w:rPr>
+        <w:t>PTKM: phần trăm khuyến mãi</w:t>
+      </w:r>
+    </w:p>
+    <w:p>
+      <w:pPr>
+        <w:pStyle w:val="ListParagraph"/>
+        <w:numPr>
+          <w:ilvl w:val="1"/>
+          <w:numId w:val="1"/>
+        </w:numPr>
+        <w:rPr>
+          <w:i/>
+          <w:iCs/>
+        </w:rPr>
+      </w:pPr>
+      <w:r>
+        <w:rPr>
+          <w:iCs/>
+        </w:rPr>
+        <w:t>TONGHOADON: Tổng tiền hóa đơn</w:t>
+      </w:r>
+    </w:p>
+    <w:p>
+      <w:pPr>
+        <w:pStyle w:val="ListParagraph"/>
+        <w:numPr>
+          <w:ilvl w:val="1"/>
+          <w:numId w:val="1"/>
+        </w:numPr>
+        <w:rPr>
+          <w:i/>
+          <w:iCs/>
+        </w:rPr>
+      </w:pPr>
+      <w:r>
+        <w:rPr>
+          <w:iCs/>
+        </w:rPr>
+        <w:t>THANHTIEN: Giá cuối cùng sau khi đã trừ đi khuyến mãi</w:t>
+      </w:r>
+    </w:p>
+    <w:p>
+      <w:pPr>
+        <w:pStyle w:val="ListParagraph"/>
+        <w:numPr>
+          <w:ilvl w:val="1"/>
+          <w:numId w:val="1"/>
+        </w:numPr>
+        <w:rPr>
+          <w:i/>
+          <w:iCs/>
+        </w:rPr>
+      </w:pPr>
+      <w:r>
+        <w:rPr>
+          <w:iCs/>
+        </w:rPr>
+        <w:t>LOICHUC: Lời chúc giành cho khách hàng kiểu: “chúc quý khách ngon miệng, hẹn gặp lại, chúc quý khách có sinh nhật tuổi xx vui vẻ,…”</w:t>
+      </w:r>
+    </w:p>
+    <w:p>
+      <w:pPr>
+        <w:pStyle w:val="ListParagraph"/>
+        <w:numPr>
+          <w:ilvl w:val="1"/>
+          <w:numId w:val="1"/>
+        </w:numPr>
+        <w:rPr>
+          <w:i/>
+          <w:iCs/>
+        </w:rPr>
+      </w:pPr>
+      <w:r>
+        <w:rPr>
+          <w:iCs/>
+        </w:rPr>
+        <w:t>NGHD: Ngày giao dịch</w:t>
+      </w:r>
+    </w:p>
+    <w:p>
+      <w:pPr>
+        <w:pStyle w:val="ListParagraph"/>
+        <w:numPr>
+          <w:ilvl w:val="1"/>
+          <w:numId w:val="1"/>
+        </w:numPr>
+        <w:rPr>
+          <w:i/>
+          <w:iCs/>
+        </w:rPr>
+      </w:pPr>
+      <w:r>
+        <w:t>WIFI: bao gồm:</w:t>
+      </w:r>
+    </w:p>
+    <w:p>
+      <w:pPr>
+        <w:pStyle w:val="ListParagraph"/>
+        <w:numPr>
+          <w:ilvl w:val="2"/>
+          <w:numId w:val="1"/>
+        </w:numPr>
+        <w:rPr>
+          <w:i/>
+          <w:iCs/>
+        </w:rPr>
+      </w:pPr>
+      <w:r>
+        <w:t>TENWF: Tên wifi</w:t>
+      </w:r>
+    </w:p>
+    <w:p>
+      <w:pPr>
+        <w:pStyle w:val="ListParagraph"/>
+        <w:numPr>
+          <w:ilvl w:val="2"/>
+          <w:numId w:val="1"/>
+        </w:numPr>
+        <w:rPr>
+          <w:i/>
+          <w:iCs/>
+        </w:rPr>
+      </w:pPr>
+      <w:r>
+        <w:t>PASSWF: Password</w:t>
+      </w:r>
+    </w:p>
+    <w:p>
+      <w:pPr>
+        <w:ind w:left="1440"/>
+        <w:rPr>
+          <w:i/>
+          <w:iCs/>
+        </w:rPr>
+      </w:pPr>
+    </w:p>
+    <w:p>
+      <w:pPr>
+        <w:pStyle w:val="ListParagraph"/>
+        <w:numPr>
+          <w:ilvl w:val="0"/>
+          <w:numId w:val="1"/>
+        </w:numPr>
+        <w:rPr>
           <w:b/>
           <w:bCs/>
-        </w:rPr>
-      </w:pPr>
-      <w:r>
-        <w:rPr>
-          <w:bCs/>
-        </w:rPr>
-        <w:t>SOLANPHUCVU: số lần món này được gọi (nhằm mục đích thống kê món được yêu thích)</w:t>
+          <w:sz w:val="24"/>
+          <w:szCs w:val="24"/>
+        </w:rPr>
+      </w:pPr>
+      <w:r>
+        <w:rPr>
+          <w:b/>
+          <w:bCs/>
+          <w:sz w:val="24"/>
+          <w:szCs w:val="24"/>
+        </w:rPr>
+        <w:t>CT</w:t>
+      </w:r>
+      <w:r>
+        <w:rPr>
+          <w:b/>
+          <w:bCs/>
+          <w:sz w:val="24"/>
+          <w:szCs w:val="24"/>
+        </w:rPr>
+        <w:t xml:space="preserve">HD: </w:t>
+      </w:r>
+      <w:r>
+        <w:rPr>
+          <w:b/>
+          <w:bCs/>
+          <w:sz w:val="24"/>
+          <w:szCs w:val="24"/>
+          <w:u w:val="single"/>
+        </w:rPr>
+        <w:t>(</w:t>
+      </w:r>
+      <w:r>
+        <w:rPr>
+          <w:i/>
+          <w:iCs/>
+          <w:sz w:val="24"/>
+          <w:szCs w:val="24"/>
+          <w:u w:val="single"/>
+        </w:rPr>
+        <w:t>MAHD</w:t>
+      </w:r>
+      <w:r>
+        <w:rPr>
+          <w:i/>
+          <w:iCs/>
+          <w:sz w:val="24"/>
+          <w:szCs w:val="24"/>
+          <w:u w:val="single"/>
+        </w:rPr>
+        <w:t xml:space="preserve">, </w:t>
+      </w:r>
+      <w:r>
+        <w:rPr>
+          <w:i/>
+          <w:iCs/>
+          <w:sz w:val="24"/>
+          <w:szCs w:val="24"/>
+          <w:u w:val="single"/>
+        </w:rPr>
+        <w:t>MAMON</w:t>
+      </w:r>
+      <w:r>
+        <w:rPr>
+          <w:sz w:val="24"/>
+          <w:szCs w:val="24"/>
+          <w:u w:val="single"/>
+        </w:rPr>
+        <w:t>,</w:t>
+      </w:r>
+      <w:r>
+        <w:rPr>
+          <w:sz w:val="24"/>
+          <w:szCs w:val="24"/>
+          <w:u w:val="single"/>
+        </w:rPr>
+        <w:t xml:space="preserve"> </w:t>
+      </w:r>
+      <w:r>
+        <w:rPr>
+          <w:i/>
+          <w:iCs/>
+          <w:sz w:val="24"/>
+          <w:szCs w:val="24"/>
+          <w:u w:val="single"/>
+        </w:rPr>
+        <w:t>SIZE</w:t>
+      </w:r>
+      <w:r>
+        <w:rPr>
+          <w:sz w:val="24"/>
+          <w:szCs w:val="24"/>
+          <w:u w:val="single"/>
+        </w:rPr>
+        <w:t xml:space="preserve"> </w:t>
+      </w:r>
+      <w:r>
+        <w:rPr>
+          <w:sz w:val="24"/>
+          <w:szCs w:val="24"/>
+          <w:u w:val="single"/>
+        </w:rPr>
+        <w:t>,</w:t>
+      </w:r>
+      <w:r>
+        <w:rPr>
+          <w:sz w:val="24"/>
+          <w:szCs w:val="24"/>
+        </w:rPr>
+        <w:t>SL)</w:t>
+      </w:r>
+    </w:p>
+    <w:p>
+      <w:pPr>
+        <w:pStyle w:val="ListParagraph"/>
+        <w:numPr>
+          <w:ilvl w:val="1"/>
+          <w:numId w:val="1"/>
+        </w:numPr>
+        <w:rPr>
+          <w:b/>
+          <w:bCs/>
+        </w:rPr>
+      </w:pPr>
+      <w:r>
+        <w:rPr>
+          <w:i/>
+          <w:iCs/>
+          <w:sz w:val="24"/>
+          <w:szCs w:val="24"/>
+          <w:u w:val="single"/>
+        </w:rPr>
+        <w:t>MAHD</w:t>
+      </w:r>
+      <w:r>
+        <w:rPr>
+          <w:i/>
+          <w:iCs/>
+          <w:sz w:val="24"/>
+          <w:szCs w:val="24"/>
+          <w:u w:val="single"/>
+        </w:rPr>
+        <w:t xml:space="preserve">, </w:t>
+      </w:r>
+      <w:r>
+        <w:rPr>
+          <w:i/>
+          <w:iCs/>
+          <w:sz w:val="24"/>
+          <w:szCs w:val="24"/>
+          <w:u w:val="single"/>
+        </w:rPr>
+        <w:t>MAMON</w:t>
+      </w:r>
+      <w:r>
+        <w:rPr>
+          <w:i/>
+          <w:iCs/>
+          <w:sz w:val="24"/>
+          <w:szCs w:val="24"/>
+          <w:u w:val="single"/>
+        </w:rPr>
+        <w:t>, SIZE</w:t>
+      </w:r>
+      <w:r>
+        <w:rPr>
+          <w:u w:val="single"/>
+        </w:rPr>
+        <w:t xml:space="preserve">: </w:t>
+      </w:r>
+    </w:p>
+    <w:p>
+      <w:pPr>
+        <w:pStyle w:val="ListParagraph"/>
+        <w:numPr>
+          <w:ilvl w:val="1"/>
+          <w:numId w:val="1"/>
+        </w:numPr>
+        <w:rPr>
+          <w:b/>
+          <w:bCs/>
+        </w:rPr>
+      </w:pPr>
+      <w:r>
+        <w:t xml:space="preserve">SL: </w:t>
+      </w:r>
+      <w:r>
+        <w:t>Số lượng của mỗi món trong hóa đơn</w:t>
       </w:r>
     </w:p>
     <w:p>
@@ -2012,7 +2090,16 @@
           <w:sz w:val="24"/>
           <w:szCs w:val="24"/>
         </w:rPr>
-        <w:t>HOADON(</w:t>
+        <w:t>KHACHHANG</w:t>
+      </w:r>
+      <w:r>
+        <w:rPr>
+          <w:b/>
+          <w:bCs/>
+          <w:sz w:val="24"/>
+          <w:szCs w:val="24"/>
+        </w:rPr>
+        <w:t>(</w:t>
       </w:r>
       <w:r>
         <w:rPr>
@@ -2020,12 +2107,10 @@
           <w:szCs w:val="24"/>
           <w:u w:val="single"/>
         </w:rPr>
-        <w:t>ID</w:t>
-      </w:r>
-      <w:r>
-        <w:rPr>
-          <w:b/>
-          <w:bCs/>
+        <w:t>MAKH</w:t>
+      </w:r>
+      <w:r>
+        <w:rPr>
           <w:sz w:val="24"/>
           <w:szCs w:val="24"/>
         </w:rPr>
@@ -2033,17 +2118,34 @@
       </w:r>
       <w:r>
         <w:rPr>
-          <w:i/>
-          <w:iCs/>
-          <w:sz w:val="24"/>
-          <w:szCs w:val="24"/>
-        </w:rPr>
-        <w:t>NHANVIEN.ID</w:t>
-      </w:r>
-      <w:r>
-        <w:rPr>
-          <w:i/>
-          <w:iCs/>
+          <w:sz w:val="24"/>
+          <w:szCs w:val="24"/>
+        </w:rPr>
+        <w:t xml:space="preserve"> </w:t>
+      </w:r>
+      <w:r>
+        <w:rPr>
+          <w:sz w:val="24"/>
+          <w:szCs w:val="24"/>
+        </w:rPr>
+        <w:t>HOTEN,</w:t>
+      </w:r>
+      <w:r>
+        <w:rPr>
+          <w:sz w:val="24"/>
+          <w:szCs w:val="24"/>
+        </w:rPr>
+        <w:t xml:space="preserve"> </w:t>
+      </w:r>
+      <w:r>
+        <w:rPr>
+          <w:sz w:val="24"/>
+          <w:szCs w:val="24"/>
+        </w:rPr>
+        <w:t>SDT</w:t>
+      </w:r>
+      <w:r>
+        <w:rPr>
           <w:sz w:val="24"/>
           <w:szCs w:val="24"/>
         </w:rPr>
@@ -2051,624 +2153,10 @@
       </w:r>
       <w:r>
         <w:rPr>
-          <w:i/>
-          <w:iCs/>
-          <w:sz w:val="24"/>
-          <w:szCs w:val="24"/>
-        </w:rPr>
-        <w:t>KHACHHANG.</w:t>
-      </w:r>
-      <w:r>
-        <w:rPr>
-          <w:i/>
-          <w:iCs/>
-          <w:sz w:val="24"/>
-          <w:szCs w:val="24"/>
-        </w:rPr>
-        <w:t>MAKH</w:t>
-      </w:r>
-      <w:r>
-        <w:rPr>
-          <w:i/>
-          <w:iCs/>
-          <w:sz w:val="24"/>
-          <w:szCs w:val="24"/>
-        </w:rPr>
-        <w:t xml:space="preserve">, </w:t>
-      </w:r>
-      <w:r>
-        <w:rPr>
-          <w:sz w:val="24"/>
-          <w:szCs w:val="24"/>
-        </w:rPr>
-        <w:t>CTK</w:t>
-      </w:r>
-      <w:r>
-        <w:rPr>
-          <w:sz w:val="24"/>
-          <w:szCs w:val="24"/>
-        </w:rPr>
-        <w:t>M</w:t>
-      </w:r>
-      <w:r>
-        <w:rPr>
-          <w:sz w:val="24"/>
-          <w:szCs w:val="24"/>
-        </w:rPr>
-        <w:t xml:space="preserve">, TONGHOADON, THANHTIEN, </w:t>
-      </w:r>
-      <w:r>
-        <w:rPr>
-          <w:sz w:val="24"/>
-          <w:szCs w:val="24"/>
-        </w:rPr>
-        <w:t xml:space="preserve">LOICHUC, </w:t>
-      </w:r>
-      <w:r>
-        <w:rPr>
-          <w:sz w:val="24"/>
-          <w:szCs w:val="24"/>
-        </w:rPr>
-        <w:t>WIFI</w:t>
-      </w:r>
-      <w:r>
-        <w:rPr>
-          <w:sz w:val="24"/>
-          <w:szCs w:val="24"/>
-        </w:rPr>
-        <w:t>, NGHD</w:t>
-      </w:r>
-      <w:r>
-        <w:rPr>
-          <w:i/>
-          <w:iCs/>
-          <w:sz w:val="24"/>
-          <w:szCs w:val="24"/>
-        </w:rPr>
-        <w:t>)</w:t>
-      </w:r>
-    </w:p>
-    <w:p>
-      <w:pPr>
-        <w:pStyle w:val="ListParagraph"/>
-        <w:rPr>
-          <w:bCs/>
-        </w:rPr>
-      </w:pPr>
-      <w:r>
-        <w:rPr>
-          <w:bCs/>
-        </w:rPr>
-        <w:t>Hóa đơn, bao gồm:</w:t>
-      </w:r>
-    </w:p>
-    <w:p>
-      <w:pPr>
-        <w:pStyle w:val="ListParagraph"/>
-        <w:numPr>
-          <w:ilvl w:val="1"/>
-          <w:numId w:val="1"/>
-        </w:numPr>
-        <w:rPr>
-          <w:i/>
-          <w:iCs/>
-        </w:rPr>
-      </w:pPr>
-      <w:r>
-        <w:rPr>
-          <w:u w:val="single"/>
-        </w:rPr>
-        <w:t>ID_HOADON</w:t>
-      </w:r>
-      <w:r>
-        <w:t xml:space="preserve">: </w:t>
-      </w:r>
-      <w:r>
-        <w:rPr>
-          <w:b/>
-        </w:rPr>
-        <w:t>là khóa chính</w:t>
-      </w:r>
-      <w:r>
-        <w:rPr>
-          <w:b/>
-        </w:rPr>
-        <w:t xml:space="preserve"> , </w:t>
-      </w:r>
-      <w:r>
-        <w:t>mã hóa đơn</w:t>
-      </w:r>
-    </w:p>
-    <w:p>
-      <w:pPr>
-        <w:pStyle w:val="ListParagraph"/>
-        <w:numPr>
-          <w:ilvl w:val="1"/>
-          <w:numId w:val="1"/>
-        </w:numPr>
-        <w:rPr>
-          <w:i/>
-          <w:iCs/>
-        </w:rPr>
-      </w:pPr>
-      <w:r>
-        <w:rPr>
-          <w:i/>
-          <w:iCs/>
-        </w:rPr>
-        <w:t>NHANVIEN.ID</w:t>
-      </w:r>
-      <w:r>
-        <w:rPr>
-          <w:i/>
-          <w:iCs/>
-        </w:rPr>
-        <w:t xml:space="preserve">: là khóa ngoại, </w:t>
-      </w:r>
-      <w:r>
-        <w:rPr>
-          <w:iCs/>
-        </w:rPr>
-        <w:t xml:space="preserve">Lưu mã của nhân viên bán </w:t>
-      </w:r>
-    </w:p>
-    <w:p>
-      <w:pPr>
-        <w:pStyle w:val="ListParagraph"/>
-        <w:numPr>
-          <w:ilvl w:val="1"/>
-          <w:numId w:val="1"/>
-        </w:numPr>
-        <w:rPr>
-          <w:i/>
-          <w:iCs/>
-        </w:rPr>
-      </w:pPr>
-      <w:r>
-        <w:rPr>
-          <w:i/>
-          <w:iCs/>
-        </w:rPr>
-        <w:t>KHACHHANG.</w:t>
-      </w:r>
-      <w:r>
-        <w:rPr>
-          <w:i/>
-          <w:iCs/>
-        </w:rPr>
-        <w:t>MAKH</w:t>
-      </w:r>
-      <w:r>
-        <w:rPr>
-          <w:i/>
-          <w:iCs/>
-        </w:rPr>
-        <w:t xml:space="preserve">: là khóa ngoại, </w:t>
-      </w:r>
-      <w:r>
-        <w:rPr>
-          <w:iCs/>
-        </w:rPr>
-        <w:t>lưu sdt khách hàng</w:t>
-      </w:r>
-    </w:p>
-    <w:p>
-      <w:pPr>
-        <w:pStyle w:val="ListParagraph"/>
-        <w:numPr>
-          <w:ilvl w:val="1"/>
-          <w:numId w:val="1"/>
-        </w:numPr>
-        <w:rPr>
-          <w:i/>
-          <w:iCs/>
-        </w:rPr>
-      </w:pPr>
-      <w:r>
-        <w:rPr>
-          <w:iCs/>
-        </w:rPr>
-        <w:t>CTKM : Chương trình khuyến mãi, bao gồm:</w:t>
-      </w:r>
-    </w:p>
-    <w:p>
-      <w:pPr>
-        <w:pStyle w:val="ListParagraph"/>
-        <w:numPr>
-          <w:ilvl w:val="2"/>
-          <w:numId w:val="1"/>
-        </w:numPr>
-        <w:rPr>
-          <w:i/>
-          <w:iCs/>
-        </w:rPr>
-      </w:pPr>
-      <w:r>
-        <w:rPr>
-          <w:iCs/>
-        </w:rPr>
-        <w:t>TENCT: tên Chương trình khuyến mãi</w:t>
-      </w:r>
-    </w:p>
-    <w:p>
-      <w:pPr>
-        <w:pStyle w:val="ListParagraph"/>
-        <w:numPr>
-          <w:ilvl w:val="2"/>
-          <w:numId w:val="1"/>
-        </w:numPr>
-        <w:rPr>
-          <w:i/>
-          <w:iCs/>
-        </w:rPr>
-      </w:pPr>
-      <w:r>
-        <w:rPr>
-          <w:iCs/>
-        </w:rPr>
-        <w:t>PTKM: phần trăm khuyến mãi</w:t>
-      </w:r>
-    </w:p>
-    <w:p>
-      <w:pPr>
-        <w:pStyle w:val="ListParagraph"/>
-        <w:numPr>
-          <w:ilvl w:val="1"/>
-          <w:numId w:val="1"/>
-        </w:numPr>
-        <w:rPr>
-          <w:i/>
-          <w:iCs/>
-        </w:rPr>
-      </w:pPr>
-      <w:r>
-        <w:rPr>
-          <w:iCs/>
-        </w:rPr>
-        <w:t>TONGHOADON: Tổng tiền hóa đơn</w:t>
-      </w:r>
-    </w:p>
-    <w:p>
-      <w:pPr>
-        <w:pStyle w:val="ListParagraph"/>
-        <w:numPr>
-          <w:ilvl w:val="1"/>
-          <w:numId w:val="1"/>
-        </w:numPr>
-        <w:rPr>
-          <w:i/>
-          <w:iCs/>
-        </w:rPr>
-      </w:pPr>
-      <w:r>
-        <w:rPr>
-          <w:iCs/>
-        </w:rPr>
-        <w:t>THANHTIEN: Giá cuối cùng sau khi đã trừ đi khuyến mãi</w:t>
-      </w:r>
-    </w:p>
-    <w:p>
-      <w:pPr>
-        <w:pStyle w:val="ListParagraph"/>
-        <w:numPr>
-          <w:ilvl w:val="1"/>
-          <w:numId w:val="1"/>
-        </w:numPr>
-        <w:rPr>
-          <w:i/>
-          <w:iCs/>
-        </w:rPr>
-      </w:pPr>
-      <w:r>
-        <w:rPr>
-          <w:iCs/>
-        </w:rPr>
-        <w:t>LOICHUC: Lời chúc giành cho khách hàng kiểu: “chúc quý khách ngon miệng, hẹn gặp lại, chúc quý khách có sinh nhật tuổi xx vui vẻ,…”</w:t>
-      </w:r>
-    </w:p>
-    <w:p>
-      <w:pPr>
-        <w:pStyle w:val="ListParagraph"/>
-        <w:numPr>
-          <w:ilvl w:val="1"/>
-          <w:numId w:val="1"/>
-        </w:numPr>
-        <w:rPr>
-          <w:i/>
-          <w:iCs/>
-        </w:rPr>
-      </w:pPr>
-      <w:r>
-        <w:rPr>
-          <w:iCs/>
-        </w:rPr>
-        <w:t>NGHD: Ngày giao dịch</w:t>
-      </w:r>
-    </w:p>
-    <w:p>
-      <w:pPr>
-        <w:pStyle w:val="ListParagraph"/>
-        <w:numPr>
-          <w:ilvl w:val="1"/>
-          <w:numId w:val="1"/>
-        </w:numPr>
-        <w:rPr>
-          <w:i/>
-          <w:iCs/>
-        </w:rPr>
-      </w:pPr>
-      <w:r>
-        <w:t>WIFI: bao gồm:</w:t>
-      </w:r>
-    </w:p>
-    <w:p>
-      <w:pPr>
-        <w:pStyle w:val="ListParagraph"/>
-        <w:numPr>
-          <w:ilvl w:val="2"/>
-          <w:numId w:val="1"/>
-        </w:numPr>
-        <w:rPr>
-          <w:i/>
-          <w:iCs/>
-        </w:rPr>
-      </w:pPr>
-      <w:r>
-        <w:t>TENWF: Tên wifi</w:t>
-      </w:r>
-    </w:p>
-    <w:p>
-      <w:pPr>
-        <w:pStyle w:val="ListParagraph"/>
-        <w:numPr>
-          <w:ilvl w:val="2"/>
-          <w:numId w:val="1"/>
-        </w:numPr>
-        <w:rPr>
-          <w:i/>
-          <w:iCs/>
-        </w:rPr>
-      </w:pPr>
-      <w:r>
-        <w:t>PASSWF: Password</w:t>
-      </w:r>
-    </w:p>
-    <w:p>
-      <w:pPr>
-        <w:ind w:left="1440"/>
-        <w:rPr>
-          <w:i/>
-          <w:iCs/>
-        </w:rPr>
-      </w:pPr>
-    </w:p>
-    <w:p>
-      <w:pPr>
-        <w:pStyle w:val="ListParagraph"/>
-        <w:numPr>
-          <w:ilvl w:val="0"/>
-          <w:numId w:val="1"/>
-        </w:numPr>
-        <w:rPr>
-          <w:b/>
-          <w:bCs/>
-          <w:sz w:val="24"/>
-          <w:szCs w:val="24"/>
-        </w:rPr>
-      </w:pPr>
-      <w:r>
-        <w:rPr>
-          <w:b/>
-          <w:bCs/>
-          <w:sz w:val="24"/>
-          <w:szCs w:val="24"/>
-        </w:rPr>
-        <w:t>CT</w:t>
-      </w:r>
-      <w:r>
-        <w:rPr>
-          <w:b/>
-          <w:bCs/>
-          <w:sz w:val="24"/>
-          <w:szCs w:val="24"/>
-        </w:rPr>
-        <w:t xml:space="preserve">HD: </w:t>
-      </w:r>
-      <w:r>
-        <w:rPr>
-          <w:b/>
-          <w:bCs/>
-          <w:sz w:val="24"/>
-          <w:szCs w:val="24"/>
-          <w:u w:val="single"/>
-        </w:rPr>
-        <w:t>(</w:t>
-      </w:r>
-      <w:r>
-        <w:rPr>
-          <w:i/>
-          <w:iCs/>
-          <w:sz w:val="24"/>
-          <w:szCs w:val="24"/>
-          <w:u w:val="single"/>
-        </w:rPr>
-        <w:t>HOADON.ID</w:t>
-      </w:r>
-      <w:r>
-        <w:rPr>
-          <w:i/>
-          <w:iCs/>
-          <w:sz w:val="24"/>
-          <w:szCs w:val="24"/>
-          <w:u w:val="single"/>
-        </w:rPr>
-        <w:t xml:space="preserve">, </w:t>
-      </w:r>
-      <w:r>
-        <w:rPr>
-          <w:i/>
-          <w:iCs/>
-          <w:sz w:val="24"/>
-          <w:szCs w:val="24"/>
-          <w:u w:val="single"/>
-        </w:rPr>
-        <w:t>MON.</w:t>
-      </w:r>
-      <w:r>
-        <w:rPr>
-          <w:i/>
-          <w:iCs/>
-          <w:sz w:val="24"/>
-          <w:szCs w:val="24"/>
-          <w:u w:val="single"/>
-        </w:rPr>
-        <w:t>ID</w:t>
-      </w:r>
-      <w:r>
-        <w:rPr>
-          <w:sz w:val="24"/>
-          <w:szCs w:val="24"/>
-          <w:u w:val="single"/>
-        </w:rPr>
-        <w:t xml:space="preserve">, </w:t>
-      </w:r>
-      <w:r>
-        <w:rPr>
-          <w:sz w:val="24"/>
-          <w:szCs w:val="24"/>
-        </w:rPr>
-        <w:t>SL)</w:t>
-      </w:r>
-    </w:p>
-    <w:p>
-      <w:pPr>
-        <w:pStyle w:val="ListParagraph"/>
-        <w:numPr>
-          <w:ilvl w:val="1"/>
-          <w:numId w:val="1"/>
-        </w:numPr>
-        <w:rPr>
-          <w:b/>
-          <w:bCs/>
-        </w:rPr>
-      </w:pPr>
-      <w:r>
-        <w:rPr>
-          <w:i/>
-          <w:iCs/>
-          <w:sz w:val="24"/>
-          <w:szCs w:val="24"/>
-          <w:u w:val="single"/>
-        </w:rPr>
-        <w:t>HOADON.ID, MON.ID</w:t>
-      </w:r>
-      <w:r>
-        <w:rPr>
-          <w:u w:val="single"/>
-        </w:rPr>
-        <w:t xml:space="preserve">: </w:t>
-      </w:r>
-    </w:p>
-    <w:p>
-      <w:pPr>
-        <w:pStyle w:val="ListParagraph"/>
-        <w:numPr>
-          <w:ilvl w:val="1"/>
-          <w:numId w:val="1"/>
-        </w:numPr>
-        <w:rPr>
-          <w:b/>
-          <w:bCs/>
-        </w:rPr>
-      </w:pPr>
-      <w:r>
-        <w:t xml:space="preserve">SL: </w:t>
-      </w:r>
-      <w:r>
-        <w:t>Số lượng của mỗi món trong hóa đơn</w:t>
-      </w:r>
-    </w:p>
-    <w:p>
-      <w:pPr>
-        <w:pStyle w:val="ListParagraph"/>
-        <w:numPr>
-          <w:ilvl w:val="0"/>
-          <w:numId w:val="1"/>
-        </w:numPr>
-        <w:rPr>
-          <w:i/>
-          <w:iCs/>
-          <w:sz w:val="24"/>
-          <w:szCs w:val="24"/>
-        </w:rPr>
-      </w:pPr>
-      <w:r>
-        <w:rPr>
-          <w:b/>
-          <w:bCs/>
-          <w:sz w:val="24"/>
-          <w:szCs w:val="24"/>
-        </w:rPr>
-        <w:t>KHACHHANG</w:t>
-      </w:r>
-      <w:r>
-        <w:rPr>
-          <w:b/>
-          <w:bCs/>
-          <w:sz w:val="24"/>
-          <w:szCs w:val="24"/>
-        </w:rPr>
-        <w:t>(</w:t>
-      </w:r>
-      <w:r>
-        <w:rPr>
-          <w:sz w:val="24"/>
-          <w:szCs w:val="24"/>
-        </w:rPr>
-        <w:t xml:space="preserve">HOTEN, </w:t>
-      </w:r>
-      <w:r>
-        <w:rPr>
-          <w:sz w:val="24"/>
-          <w:szCs w:val="24"/>
-        </w:rPr>
-        <w:t>SDT</w:t>
-      </w:r>
-      <w:r>
-        <w:rPr>
-          <w:sz w:val="24"/>
-          <w:szCs w:val="24"/>
-        </w:rPr>
-        <w:t>,</w:t>
-      </w:r>
-      <w:r>
-        <w:rPr>
-          <w:sz w:val="24"/>
-          <w:szCs w:val="24"/>
-        </w:rPr>
-        <w:t xml:space="preserve"> </w:t>
-      </w:r>
-      <w:r>
-        <w:rPr>
-          <w:sz w:val="24"/>
-          <w:szCs w:val="24"/>
-          <w:u w:val="single"/>
-        </w:rPr>
-        <w:t>MAKH</w:t>
-      </w:r>
-      <w:r>
-        <w:rPr>
-          <w:sz w:val="24"/>
-          <w:szCs w:val="24"/>
-        </w:rPr>
-        <w:t xml:space="preserve">, </w:t>
-      </w:r>
-      <w:r>
-        <w:rPr>
-          <w:sz w:val="24"/>
-          <w:szCs w:val="24"/>
-        </w:rPr>
-        <w:t xml:space="preserve"> DIACHI, NGAYSINH, NGAYDK, DOANHSO, MONKHOAIKHAU, SOLANTOIQUAN</w:t>
+          <w:sz w:val="24"/>
+          <w:szCs w:val="24"/>
+        </w:rPr>
+        <w:t>NGAYSINH, NGAYDK, DOANHSO, MONKHOAIKHAU, SOLANTOIQUAN</w:t>
       </w:r>
       <w:r>
         <w:rPr>
@@ -2716,29 +2204,21 @@
       <w:r>
         <w:rPr>
           <w:bCs/>
-          <w:iCs/>
-        </w:rPr>
-        <w:t>SD</w:t>
-      </w:r>
-      <w:r>
-        <w:rPr>
-          <w:bCs/>
-          <w:iCs/>
-        </w:rPr>
-        <w:t>T</w:t>
-      </w:r>
-      <w:r>
-        <w:rPr>
-          <w:bCs/>
-          <w:i/>
-        </w:rPr>
-        <w:t xml:space="preserve">: </w:t>
-      </w:r>
-      <w:r>
-        <w:rPr>
-          <w:bCs/>
-        </w:rPr>
-        <w:t>SDT khách hàng</w:t>
+          <w:u w:val="single"/>
+        </w:rPr>
+        <w:t>MAKH:</w:t>
+      </w:r>
+      <w:r>
+        <w:rPr>
+          <w:bCs/>
+        </w:rPr>
+        <w:t xml:space="preserve"> </w:t>
+      </w:r>
+      <w:r>
+        <w:rPr>
+          <w:bCs/>
+        </w:rPr>
+        <w:t>Mã khách hàng</w:t>
       </w:r>
     </w:p>
     <w:p>
@@ -2756,16 +2236,26 @@
       <w:r>
         <w:rPr>
           <w:bCs/>
-          <w:u w:val="single"/>
-        </w:rPr>
-        <w:lastRenderedPageBreak/>
-        <w:t>MAKH:</w:t>
-      </w:r>
-      <w:r>
-        <w:rPr>
-          <w:bCs/>
-        </w:rPr>
-        <w:t xml:space="preserve"> khóa chính, mã kh</w:t>
+          <w:iCs/>
+        </w:rPr>
+        <w:t>SD</w:t>
+      </w:r>
+      <w:r>
+        <w:rPr>
+          <w:bCs/>
+          <w:iCs/>
+        </w:rPr>
+        <w:t>T</w:t>
+      </w:r>
+      <w:r>
+        <w:rPr>
+          <w:bCs/>
+          <w:i/>
+        </w:rPr>
+        <w:t xml:space="preserve">: </w:t>
+      </w:r>
+      <w:r>
+        <w:t>Số điện thoại</w:t>
       </w:r>
     </w:p>
     <w:p>
@@ -2820,33 +2310,6 @@
       </w:pPr>
       <w:r>
         <w:t>TEN: tên</w:t>
-      </w:r>
-    </w:p>
-    <w:p>
-      <w:pPr>
-        <w:pStyle w:val="ListParagraph"/>
-        <w:numPr>
-          <w:ilvl w:val="0"/>
-          <w:numId w:val="4"/>
-        </w:numPr>
-        <w:rPr>
-          <w:bCs/>
-          <w:iCs/>
-        </w:rPr>
-      </w:pPr>
-      <w:r>
-        <w:rPr>
-          <w:bCs/>
-          <w:iCs/>
-        </w:rPr>
-        <w:t>DIACHI:</w:t>
-      </w:r>
-      <w:r>
-        <w:rPr>
-          <w:bCs/>
-          <w:iCs/>
-        </w:rPr>
-        <w:t xml:space="preserve"> Địa chỉ của khách</w:t>
       </w:r>
     </w:p>
     <w:p>

</xml_diff>